<commit_message>
update readmes, syllabus, and day 3 slides and demo
</commit_message>
<xml_diff>
--- a/Syllabus Data Science Basics 2024.docx
+++ b/Syllabus Data Science Basics 2024.docx
@@ -528,52 +528,32 @@
           <w:i/>
           <w:iCs/>
         </w:rPr>
-        <w:t xml:space="preserve">75% </w:t>
-      </w:r>
-      <w:r>
-        <w:rPr>
-          <w:i/>
-          <w:iCs/>
-        </w:rPr>
-        <w:t>Attendance and participation</w:t>
+        <w:t>75% Attendance and participation</w:t>
       </w:r>
       <w:r>
         <w:rPr>
           <w:b/>
           <w:bCs/>
         </w:rPr>
-        <w:t>.</w:t>
+        <w:t xml:space="preserve">. </w:t>
+      </w:r>
+      <w:r>
+        <w:t xml:space="preserve">If you are taking this course for credit, you are </w:t>
+      </w:r>
+      <w:r>
+        <w:rPr>
+          <w:bCs/>
+        </w:rPr>
+        <w:t>expected</w:t>
       </w:r>
       <w:r>
         <w:rPr>
           <w:b/>
-          <w:bCs/>
         </w:rPr>
         <w:t xml:space="preserve"> </w:t>
       </w:r>
       <w:r>
-        <w:t xml:space="preserve">If you are taking this course for credit, you are </w:t>
-      </w:r>
-      <w:r>
-        <w:rPr>
-          <w:bCs/>
-        </w:rPr>
-        <w:t>expected</w:t>
-      </w:r>
-      <w:r>
-        <w:rPr>
-          <w:b/>
-        </w:rPr>
-        <w:t xml:space="preserve"> </w:t>
-      </w:r>
-      <w:r>
-        <w:t>to attend class and participate in class discussion</w:t>
-      </w:r>
-      <w:r>
-        <w:t>s</w:t>
-      </w:r>
-      <w:r>
-        <w:t>. Participation will be assessed based on:</w:t>
+        <w:t>to attend class and participate in class discussions. Participation will be assessed based on:</w:t>
       </w:r>
     </w:p>
     <w:p>
@@ -667,13 +647,7 @@
         <w:jc w:val="both"/>
       </w:pPr>
       <w:r>
-        <w:t xml:space="preserve">I sincerely hope you are able to attend every class during the week-long course period, but I also understand that life happens. If you do need to miss a class, please reach out to me </w:t>
-      </w:r>
-      <w:r>
-        <w:t xml:space="preserve">directly </w:t>
-      </w:r>
-      <w:r>
-        <w:t xml:space="preserve">so that we can make a plan to make up what you’ve missed. </w:t>
+        <w:t xml:space="preserve">I sincerely hope you are able to attend every class during the week-long course period, but I also understand that life happens. If you do need to miss a class, please reach out to me directly so that we can make a plan to make up what you’ve missed. </w:t>
       </w:r>
     </w:p>
     <w:p>
@@ -1238,25 +1212,7 @@
           <w:i w:val="0"/>
           <w:iCs w:val="0"/>
         </w:rPr>
-        <w:t xml:space="preserve">, Deon; Mancini, Francesca; Couto, Ana Couto, and </w:t>
-      </w:r>
-      <w:proofErr w:type="spellStart"/>
-      <w:r>
-        <w:rPr>
-          <w:rStyle w:val="Emphasis"/>
-          <w:i w:val="0"/>
-          <w:iCs w:val="0"/>
-        </w:rPr>
-        <w:t>Lusseau</w:t>
-      </w:r>
-      <w:proofErr w:type="spellEnd"/>
-      <w:r>
-        <w:rPr>
-          <w:rStyle w:val="Emphasis"/>
-          <w:i w:val="0"/>
-          <w:iCs w:val="0"/>
-        </w:rPr>
-        <w:t xml:space="preserve">, David. An Introduction to R. </w:t>
+        <w:t xml:space="preserve">, Deon; Mancini, Francesca; Couto, Ana Couto, and Lusseau, David. An Introduction to R. </w:t>
       </w:r>
       <w:hyperlink r:id="rId9" w:history="1">
         <w:r>
@@ -1551,6 +1507,33 @@
           <w:rFonts w:ascii="Times New Roman" w:hAnsi="Times New Roman" w:cs="Times New Roman"/>
           <w:iCs/>
         </w:rPr>
+        <w:t xml:space="preserve">Journal of the Data Visualization Society. </w:t>
+      </w:r>
+      <w:r>
+        <w:rPr>
+          <w:rFonts w:ascii="Times New Roman" w:hAnsi="Times New Roman" w:cs="Times New Roman"/>
+          <w:iCs/>
+        </w:rPr>
+        <w:t>https://nightingaledvs.com/</w:t>
+      </w:r>
+    </w:p>
+    <w:p>
+      <w:pPr>
+        <w:pStyle w:val="ListParagraph"/>
+        <w:numPr>
+          <w:ilvl w:val="0"/>
+          <w:numId w:val="19"/>
+        </w:numPr>
+        <w:rPr>
+          <w:rFonts w:ascii="Times New Roman" w:hAnsi="Times New Roman" w:cs="Times New Roman"/>
+          <w:iCs/>
+        </w:rPr>
+      </w:pPr>
+      <w:r>
+        <w:rPr>
+          <w:rFonts w:ascii="Times New Roman" w:hAnsi="Times New Roman" w:cs="Times New Roman"/>
+          <w:iCs/>
+        </w:rPr>
         <w:t xml:space="preserve">From Data to Viz. </w:t>
       </w:r>
       <w:hyperlink r:id="rId15" w:history="1">
@@ -1758,7 +1741,14 @@
         <w:rPr>
           <w:bCs/>
         </w:rPr>
-        <w:t xml:space="preserve">If you are feeling ill, please do not come to class.  If you are under isolation or quarantine order, please do not come to class. If you are unable to come to class for these reasons, we will make accommodations.  There is never a penalty for missing class for legitimate public health or other medical related reasons. </w:t>
+        <w:t xml:space="preserve">If you are feeling ill, please do not come to class.  If you are under isolation or quarantine order, please do not come to class. If you are unable to come to class for </w:t>
+      </w:r>
+      <w:r>
+        <w:rPr>
+          <w:bCs/>
+        </w:rPr>
+        <w:lastRenderedPageBreak/>
+        <w:t xml:space="preserve">these reasons, we will make accommodations.  There is never a penalty for missing class for legitimate public health or other medical related reasons. </w:t>
       </w:r>
     </w:p>
     <w:p>
@@ -1773,7 +1763,6 @@
           <w:iCs/>
           <w:u w:val="single"/>
         </w:rPr>
-        <w:lastRenderedPageBreak/>
         <w:t>Academic Resource Center (ARC):</w:t>
       </w:r>
       <w:r>

</xml_diff>

<commit_message>
update syllabus to clarify that grading is pass/no pass
</commit_message>
<xml_diff>
--- a/Syllabus Data Science Basics 2024.docx
+++ b/Syllabus Data Science Basics 2024.docx
@@ -524,18 +524,30 @@
         <w:jc w:val="both"/>
       </w:pPr>
       <w:r>
-        <w:rPr>
-          <w:i/>
-          <w:iCs/>
-        </w:rPr>
-        <w:t>75% Attendance and participation</w:t>
+        <w:t>The course will be graded as pass/no pass. Students who are enrolled in the course for credit will be evaluated based on attendance and participation as outlined below.</w:t>
+      </w:r>
+    </w:p>
+    <w:p>
+      <w:pPr>
+        <w:jc w:val="both"/>
+      </w:pPr>
+    </w:p>
+    <w:p>
+      <w:pPr>
+        <w:jc w:val="both"/>
+      </w:pPr>
+      <w:r>
+        <w:rPr>
+          <w:u w:val="single"/>
+        </w:rPr>
+        <w:t>Attendance and participation</w:t>
       </w:r>
       <w:r>
         <w:rPr>
           <w:b/>
           <w:bCs/>
         </w:rPr>
-        <w:t xml:space="preserve">. </w:t>
+        <w:t xml:space="preserve"> </w:t>
       </w:r>
       <w:r>
         <w:t xml:space="preserve">If you are taking this course for credit, you are </w:t>
@@ -665,74 +677,48 @@
       </w:pPr>
       <w:r>
         <w:rPr>
+          <w:u w:val="single"/>
+        </w:rPr>
+        <w:t>In-class exercises</w:t>
+      </w:r>
+      <w:r>
+        <w:rPr>
+          <w:b/>
+          <w:bCs/>
+        </w:rPr>
+        <w:t xml:space="preserve"> </w:t>
+      </w:r>
+      <w:r>
+        <w:t xml:space="preserve">During each class, we will work through hands-on exercises together. Students are expected to participate in these exercises and complete them to the best of their ability, including asking questions and asking for help when they get stuck. Exercises will be reviewed and discussed as a group during the class. </w:t>
+      </w:r>
+    </w:p>
+    <w:p>
+      <w:pPr>
+        <w:jc w:val="both"/>
+      </w:pPr>
+    </w:p>
+    <w:p>
+      <w:pPr>
+        <w:jc w:val="both"/>
+      </w:pPr>
+      <w:r>
+        <w:t xml:space="preserve">No take home assignments will be given. Optional exercises may be provided for additional practice – but they really are </w:t>
+      </w:r>
+      <w:r>
+        <w:rPr>
           <w:i/>
           <w:iCs/>
         </w:rPr>
-        <w:t>25</w:t>
-      </w:r>
-      <w:r>
-        <w:rPr>
-          <w:i/>
-          <w:iCs/>
-        </w:rPr>
-        <w:t xml:space="preserve">% </w:t>
-      </w:r>
-      <w:r>
-        <w:rPr>
-          <w:i/>
-          <w:iCs/>
-        </w:rPr>
-        <w:t>In-class exercises.</w:t>
-      </w:r>
-      <w:r>
-        <w:rPr>
-          <w:b/>
-          <w:bCs/>
-        </w:rPr>
-        <w:t xml:space="preserve"> </w:t>
-      </w:r>
-      <w:r>
-        <w:t xml:space="preserve">During each class, we will work through hands-on exercises together. Students are expected to participate in these exercises and complete them to the best of their ability, including asking questions and asking for help when they get stuck. Exercises will be reviewed and discussed as a group during the class. </w:t>
+        <w:t>optional</w:t>
+      </w:r>
+      <w:r>
+        <w:t xml:space="preserve"> and will not be taken into account as part of grading. </w:t>
       </w:r>
     </w:p>
     <w:p>
       <w:pPr>
         <w:jc w:val="both"/>
       </w:pPr>
-    </w:p>
-    <w:p>
-      <w:pPr>
-        <w:jc w:val="both"/>
-      </w:pPr>
-      <w:r>
-        <w:t xml:space="preserve">No take home assignments will be given. Optional exercises may be provided for additional practice – but they really are </w:t>
-      </w:r>
-      <w:r>
-        <w:rPr>
-          <w:i/>
-          <w:iCs/>
-        </w:rPr>
-        <w:t>optional</w:t>
-      </w:r>
-      <w:r>
-        <w:t xml:space="preserve"> and will not be taken into account as part of grading. </w:t>
-      </w:r>
-    </w:p>
-    <w:p>
-      <w:pPr>
-        <w:jc w:val="both"/>
-      </w:pPr>
-    </w:p>
-    <w:p>
-      <w:pPr>
-        <w:jc w:val="both"/>
-      </w:pPr>
-      <w:r>
-        <w:t xml:space="preserve">I use the following grading cut-offs: </w:t>
-      </w:r>
-      <w:r>
-        <w:t>&gt;94%=A; 90-93.9%=A-; 87-89.9%=B+; 84-86.9=B; 80-83.9=B-; 70-80 Cs…</w:t>
-      </w:r>
     </w:p>
     <w:p>
       <w:pPr>
@@ -1081,7 +1067,6 @@
         <w:rPr>
           <w:b/>
         </w:rPr>
-        <w:lastRenderedPageBreak/>
         <w:t>Optional reading</w:t>
       </w:r>
     </w:p>
@@ -1787,7 +1772,6 @@
         <w:rPr>
           <w:b/>
         </w:rPr>
-        <w:lastRenderedPageBreak/>
         <w:t>Additional Protocols and Resources</w:t>
       </w:r>
     </w:p>

</xml_diff>